<commit_message>
Edits to doc for clarity / typos
</commit_message>
<xml_diff>
--- a/Building and running the Shopswell desktop app installer.docx
+++ b/Building and running the Shopswell desktop app installer.docx
@@ -133,6 +133,12 @@
         <w:rPr>
           <w:sz w:val="24"/>
         </w:rPr>
+        <w:t xml:space="preserve"> into a local directory</w:t>
+      </w:r>
+      <w:r>
+        <w:rPr>
+          <w:sz w:val="24"/>
+        </w:rPr>
         <w:t xml:space="preserve">: </w:t>
       </w:r>
     </w:p>
@@ -180,6 +186,12 @@
         <w:rPr>
           <w:sz w:val="24"/>
         </w:rPr>
+        <w:t xml:space="preserve"> into a  local directory</w:t>
+      </w:r>
+      <w:r>
+        <w:rPr>
+          <w:sz w:val="24"/>
+        </w:rPr>
         <w:t>:</w:t>
       </w:r>
     </w:p>
@@ -307,24 +319,56 @@
         <w:rPr>
           <w:sz w:val="24"/>
         </w:rPr>
-        <w:t xml:space="preserve">  (nw.js):</w:t>
-      </w:r>
-    </w:p>
-    <w:p>
-      <w:pPr>
-        <w:rPr>
-          <w:sz w:val="24"/>
-        </w:rPr>
-      </w:pPr>
-      <w:r>
-        <w:rPr>
-          <w:sz w:val="24"/>
-        </w:rPr>
-        <w:t>Type `</w:t>
-      </w:r>
-      <w:proofErr w:type="spellStart"/>
-      <w:r>
-        <w:rPr>
+        <w:t xml:space="preserve"> (nw.js)</w:t>
+      </w:r>
+      <w:r>
+        <w:rPr>
+          <w:sz w:val="24"/>
+        </w:rPr>
+        <w:t xml:space="preserve"> into a local  directory</w:t>
+      </w:r>
+      <w:r>
+        <w:rPr>
+          <w:sz w:val="24"/>
+        </w:rPr>
+        <w:t>:</w:t>
+      </w:r>
+    </w:p>
+    <w:p>
+      <w:pPr>
+        <w:rPr>
+          <w:sz w:val="24"/>
+        </w:rPr>
+      </w:pPr>
+      <w:r>
+        <w:rPr>
+          <w:sz w:val="24"/>
+        </w:rPr>
+        <w:t>Create the directory and change to it.</w:t>
+      </w:r>
+    </w:p>
+    <w:p>
+      <w:pPr>
+        <w:rPr>
+          <w:sz w:val="24"/>
+        </w:rPr>
+      </w:pPr>
+      <w:r>
+        <w:rPr>
+          <w:sz w:val="24"/>
+        </w:rPr>
+        <w:t xml:space="preserve">Type </w:t>
+      </w:r>
+      <w:r>
+        <w:rPr>
+          <w:sz w:val="24"/>
+        </w:rPr>
+        <w:t xml:space="preserve"> </w:t>
+      </w:r>
+      <w:proofErr w:type="spellStart"/>
+      <w:r>
+        <w:rPr>
+          <w:rFonts w:ascii="Courier New" w:hAnsi="Courier New" w:cs="Courier New"/>
           <w:sz w:val="24"/>
         </w:rPr>
         <w:t>npm</w:t>
@@ -332,6 +376,7 @@
       <w:proofErr w:type="spellEnd"/>
       <w:r>
         <w:rPr>
+          <w:rFonts w:ascii="Courier New" w:hAnsi="Courier New" w:cs="Courier New"/>
           <w:sz w:val="24"/>
         </w:rPr>
         <w:t xml:space="preserve"> install </w:t>
@@ -339,6 +384,7 @@
       <w:proofErr w:type="spellStart"/>
       <w:r>
         <w:rPr>
+          <w:rFonts w:ascii="Courier New" w:hAnsi="Courier New" w:cs="Courier New"/>
           <w:sz w:val="24"/>
         </w:rPr>
         <w:t>nw</w:t>
@@ -348,21 +394,37 @@
         <w:rPr>
           <w:sz w:val="24"/>
         </w:rPr>
-        <w:t xml:space="preserve">` on the command line, after </w:t>
-      </w:r>
-      <w:proofErr w:type="spellStart"/>
-      <w:r>
-        <w:rPr>
-          <w:sz w:val="24"/>
-        </w:rPr>
-        <w:t>after</w:t>
-      </w:r>
-      <w:proofErr w:type="spellEnd"/>
-      <w:r>
-        <w:rPr>
-          <w:sz w:val="24"/>
-        </w:rPr>
-        <w:t xml:space="preserve"> node.js is correctly installed</w:t>
+        <w:t xml:space="preserve"> on the command line</w:t>
+      </w:r>
+      <w:r>
+        <w:rPr>
+          <w:sz w:val="24"/>
+        </w:rPr>
+        <w:t xml:space="preserve"> (</w:t>
+      </w:r>
+      <w:r>
+        <w:rPr>
+          <w:sz w:val="24"/>
+        </w:rPr>
+        <w:t xml:space="preserve">node.js </w:t>
+      </w:r>
+      <w:r>
+        <w:rPr>
+          <w:sz w:val="24"/>
+        </w:rPr>
+        <w:t xml:space="preserve">must be </w:t>
+      </w:r>
+      <w:r>
+        <w:rPr>
+          <w:sz w:val="24"/>
+        </w:rPr>
+        <w:t>correctly installed</w:t>
+      </w:r>
+      <w:r>
+        <w:rPr>
+          <w:sz w:val="24"/>
+        </w:rPr>
+        <w:t>.)</w:t>
       </w:r>
     </w:p>
     <w:p>
@@ -384,36 +446,49 @@
         </w:rPr>
         <w:t xml:space="preserve">6. Install the </w:t>
       </w:r>
-      <w:proofErr w:type="spellStart"/>
-      <w:r>
-        <w:rPr>
-          <w:sz w:val="24"/>
-        </w:rPr>
-        <w:t>webit</w:t>
-      </w:r>
-      <w:proofErr w:type="spellEnd"/>
-      <w:r>
-        <w:rPr>
-          <w:sz w:val="24"/>
-        </w:rPr>
-        <w:t xml:space="preserve"> packages required by the desktop app:</w:t>
-      </w:r>
-    </w:p>
-    <w:p>
-      <w:pPr>
-        <w:rPr>
-          <w:sz w:val="24"/>
-        </w:rPr>
-      </w:pPr>
-      <w:r>
-        <w:rPr>
-          <w:sz w:val="24"/>
-        </w:rPr>
-        <w:t>`</w:t>
-      </w:r>
-      <w:proofErr w:type="spellStart"/>
-      <w:r>
-        <w:rPr>
+      <w:r>
+        <w:rPr>
+          <w:sz w:val="24"/>
+        </w:rPr>
+        <w:t xml:space="preserve">node </w:t>
+      </w:r>
+      <w:r>
+        <w:rPr>
+          <w:sz w:val="24"/>
+        </w:rPr>
+        <w:t>packages required by the desktop app</w:t>
+      </w:r>
+      <w:r>
+        <w:rPr>
+          <w:sz w:val="24"/>
+        </w:rPr>
+        <w:t xml:space="preserve"> into a local directory:</w:t>
+      </w:r>
+    </w:p>
+    <w:p>
+      <w:pPr>
+        <w:rPr>
+          <w:sz w:val="24"/>
+        </w:rPr>
+      </w:pPr>
+      <w:r>
+        <w:rPr>
+          <w:sz w:val="24"/>
+        </w:rPr>
+        <w:t>Create the directory and change to it, then type the following commands on the command line:</w:t>
+      </w:r>
+    </w:p>
+    <w:p>
+      <w:pPr>
+        <w:rPr>
+          <w:rFonts w:ascii="Courier New" w:hAnsi="Courier New" w:cs="Courier New"/>
+          <w:sz w:val="24"/>
+        </w:rPr>
+      </w:pPr>
+      <w:proofErr w:type="spellStart"/>
+      <w:r>
+        <w:rPr>
+          <w:rFonts w:ascii="Courier New" w:hAnsi="Courier New" w:cs="Courier New"/>
           <w:sz w:val="24"/>
         </w:rPr>
         <w:t>npm</w:t>
@@ -421,6 +496,7 @@
       <w:proofErr w:type="spellEnd"/>
       <w:r>
         <w:rPr>
+          <w:rFonts w:ascii="Courier New" w:hAnsi="Courier New" w:cs="Courier New"/>
           <w:sz w:val="24"/>
         </w:rPr>
         <w:t xml:space="preserve"> install node-</w:t>
@@ -428,33 +504,24 @@
       <w:proofErr w:type="spellStart"/>
       <w:r>
         <w:rPr>
+          <w:rFonts w:ascii="Courier New" w:hAnsi="Courier New" w:cs="Courier New"/>
           <w:sz w:val="24"/>
         </w:rPr>
         <w:t>notifier</w:t>
       </w:r>
       <w:proofErr w:type="spellEnd"/>
-      <w:r>
-        <w:rPr>
-          <w:sz w:val="24"/>
-        </w:rPr>
-        <w:t>'</w:t>
-      </w:r>
-    </w:p>
-    <w:p>
-      <w:pPr>
-        <w:rPr>
-          <w:sz w:val="24"/>
-        </w:rPr>
-      </w:pPr>
-      <w:r>
-        <w:rPr>
-          <w:sz w:val="24"/>
-        </w:rPr>
-        <w:t>`</w:t>
-      </w:r>
-      <w:proofErr w:type="spellStart"/>
-      <w:r>
-        <w:rPr>
+    </w:p>
+    <w:p>
+      <w:pPr>
+        <w:rPr>
+          <w:rFonts w:ascii="Courier New" w:hAnsi="Courier New" w:cs="Courier New"/>
+          <w:sz w:val="24"/>
+        </w:rPr>
+      </w:pPr>
+      <w:proofErr w:type="spellStart"/>
+      <w:r>
+        <w:rPr>
+          <w:rFonts w:ascii="Courier New" w:hAnsi="Courier New" w:cs="Courier New"/>
           <w:sz w:val="24"/>
         </w:rPr>
         <w:t>npm</w:t>
@@ -462,26 +529,23 @@
       <w:proofErr w:type="spellEnd"/>
       <w:r>
         <w:rPr>
-          <w:sz w:val="24"/>
-        </w:rPr>
-        <w:t xml:space="preserve"> install node-schedule'</w:t>
-      </w:r>
-    </w:p>
-    <w:p>
-      <w:pPr>
-        <w:rPr>
-          <w:sz w:val="24"/>
-        </w:rPr>
-      </w:pPr>
-      <w:r>
-        <w:rPr>
-          <w:sz w:val="24"/>
-        </w:rPr>
-        <w:t>`</w:t>
-      </w:r>
-      <w:proofErr w:type="spellStart"/>
-      <w:r>
-        <w:rPr>
+          <w:rFonts w:ascii="Courier New" w:hAnsi="Courier New" w:cs="Courier New"/>
+          <w:sz w:val="24"/>
+        </w:rPr>
+        <w:t xml:space="preserve"> install node-schedule</w:t>
+      </w:r>
+    </w:p>
+    <w:p>
+      <w:pPr>
+        <w:rPr>
+          <w:rFonts w:ascii="Courier New" w:hAnsi="Courier New" w:cs="Courier New"/>
+          <w:sz w:val="24"/>
+        </w:rPr>
+      </w:pPr>
+      <w:proofErr w:type="spellStart"/>
+      <w:r>
+        <w:rPr>
+          <w:rFonts w:ascii="Courier New" w:hAnsi="Courier New" w:cs="Courier New"/>
           <w:sz w:val="24"/>
         </w:rPr>
         <w:t>npm</w:t>
@@ -489,26 +553,23 @@
       <w:proofErr w:type="spellEnd"/>
       <w:r>
         <w:rPr>
-          <w:sz w:val="24"/>
-        </w:rPr>
-        <w:t xml:space="preserve"> install path'</w:t>
-      </w:r>
-    </w:p>
-    <w:p>
-      <w:pPr>
-        <w:rPr>
-          <w:sz w:val="24"/>
-        </w:rPr>
-      </w:pPr>
-      <w:r>
-        <w:rPr>
-          <w:sz w:val="24"/>
-        </w:rPr>
-        <w:t>`</w:t>
-      </w:r>
-      <w:proofErr w:type="spellStart"/>
-      <w:r>
-        <w:rPr>
+          <w:rFonts w:ascii="Courier New" w:hAnsi="Courier New" w:cs="Courier New"/>
+          <w:sz w:val="24"/>
+        </w:rPr>
+        <w:t xml:space="preserve"> install path</w:t>
+      </w:r>
+    </w:p>
+    <w:p>
+      <w:pPr>
+        <w:rPr>
+          <w:rFonts w:ascii="Courier New" w:hAnsi="Courier New" w:cs="Courier New"/>
+          <w:sz w:val="24"/>
+        </w:rPr>
+      </w:pPr>
+      <w:proofErr w:type="spellStart"/>
+      <w:r>
+        <w:rPr>
+          <w:rFonts w:ascii="Courier New" w:hAnsi="Courier New" w:cs="Courier New"/>
           <w:sz w:val="24"/>
         </w:rPr>
         <w:t>npm</w:t>
@@ -516,26 +577,23 @@
       <w:proofErr w:type="spellEnd"/>
       <w:r>
         <w:rPr>
-          <w:sz w:val="24"/>
-        </w:rPr>
-        <w:t xml:space="preserve"> install request'</w:t>
-      </w:r>
-    </w:p>
-    <w:p>
-      <w:pPr>
-        <w:rPr>
-          <w:sz w:val="24"/>
-        </w:rPr>
-      </w:pPr>
-      <w:r>
-        <w:rPr>
-          <w:sz w:val="24"/>
-        </w:rPr>
-        <w:t>`</w:t>
-      </w:r>
-      <w:proofErr w:type="spellStart"/>
-      <w:r>
-        <w:rPr>
+          <w:rFonts w:ascii="Courier New" w:hAnsi="Courier New" w:cs="Courier New"/>
+          <w:sz w:val="24"/>
+        </w:rPr>
+        <w:t xml:space="preserve"> install request</w:t>
+      </w:r>
+    </w:p>
+    <w:p>
+      <w:pPr>
+        <w:rPr>
+          <w:rFonts w:ascii="Courier New" w:hAnsi="Courier New" w:cs="Courier New"/>
+          <w:sz w:val="24"/>
+        </w:rPr>
+      </w:pPr>
+      <w:proofErr w:type="spellStart"/>
+      <w:r>
+        <w:rPr>
+          <w:rFonts w:ascii="Courier New" w:hAnsi="Courier New" w:cs="Courier New"/>
           <w:sz w:val="24"/>
         </w:rPr>
         <w:t>npm</w:t>
@@ -543,17 +601,11 @@
       <w:proofErr w:type="spellEnd"/>
       <w:r>
         <w:rPr>
-          <w:sz w:val="24"/>
-        </w:rPr>
-        <w:t xml:space="preserve"> install wake-event`</w:t>
-      </w:r>
-    </w:p>
-    <w:p>
-      <w:pPr>
-        <w:rPr>
-          <w:sz w:val="24"/>
-        </w:rPr>
-      </w:pPr>
+          <w:rFonts w:ascii="Courier New" w:hAnsi="Courier New" w:cs="Courier New"/>
+          <w:sz w:val="24"/>
+        </w:rPr>
+        <w:t xml:space="preserve"> install wake-event</w:t>
+      </w:r>
     </w:p>
     <w:p>
       <w:pPr>
@@ -581,7 +633,27 @@
         <w:rPr>
           <w:sz w:val="24"/>
         </w:rPr>
-        <w:t xml:space="preserve">The installer is built using a script written specifically for use with the </w:t>
+        <w:t xml:space="preserve">The </w:t>
+      </w:r>
+      <w:proofErr w:type="spellStart"/>
+      <w:r>
+        <w:rPr>
+          <w:sz w:val="24"/>
+        </w:rPr>
+        <w:t>Shopswell</w:t>
+      </w:r>
+      <w:proofErr w:type="spellEnd"/>
+      <w:r>
+        <w:rPr>
+          <w:sz w:val="24"/>
+        </w:rPr>
+        <w:t xml:space="preserve"> </w:t>
+      </w:r>
+      <w:r>
+        <w:rPr>
+          <w:sz w:val="24"/>
+        </w:rPr>
+        <w:t xml:space="preserve">installer is built using a script written specifically for use with the </w:t>
       </w:r>
       <w:proofErr w:type="spellStart"/>
       <w:r>
@@ -608,7 +680,19 @@
         <w:rPr>
           <w:sz w:val="24"/>
         </w:rPr>
-        <w:t>" file, which is in the local copy of the "</w:t>
+        <w:t xml:space="preserve">" file, which is in the local </w:t>
+      </w:r>
+      <w:r>
+        <w:rPr>
+          <w:sz w:val="24"/>
+        </w:rPr>
+        <w:t xml:space="preserve">directory </w:t>
+      </w:r>
+      <w:r>
+        <w:rPr>
+          <w:sz w:val="24"/>
+        </w:rPr>
+        <w:t>copy of the "</w:t>
       </w:r>
       <w:proofErr w:type="spellStart"/>
       <w:r>
@@ -628,13 +712,6 @@
     </w:p>
     <w:p>
       <w:pPr>
-        <w:rPr>
-          <w:sz w:val="24"/>
-        </w:rPr>
-      </w:pPr>
-    </w:p>
-    <w:p>
-      <w:pPr>
         <w:pStyle w:val="Heading1"/>
       </w:pPr>
       <w:r>
@@ -1189,7 +1266,31 @@
         <w:rPr>
           <w:sz w:val="24"/>
         </w:rPr>
-        <w:t xml:space="preserve"> command line compiler, the /d switch must be used.</w:t>
+        <w:t xml:space="preserve"> command line compiler, the </w:t>
+      </w:r>
+      <w:r>
+        <w:rPr>
+          <w:sz w:val="24"/>
+        </w:rPr>
+        <w:t>"</w:t>
+      </w:r>
+      <w:r>
+        <w:rPr>
+          <w:sz w:val="24"/>
+        </w:rPr>
+        <w:t>/d</w:t>
+      </w:r>
+      <w:r>
+        <w:rPr>
+          <w:sz w:val="24"/>
+        </w:rPr>
+        <w:t>"</w:t>
+      </w:r>
+      <w:r>
+        <w:rPr>
+          <w:sz w:val="24"/>
+        </w:rPr>
+        <w:t xml:space="preserve"> switch must be used.</w:t>
       </w:r>
     </w:p>
     <w:p>
@@ -1956,7 +2057,19 @@
         <w:rPr>
           <w:sz w:val="24"/>
         </w:rPr>
-        <w:t>The silent install automatically adds a desktop icon and will also run the application without asking when the install completes.</w:t>
+        <w:t xml:space="preserve">The silent install automatically adds a desktop icon and will also run the application without </w:t>
+      </w:r>
+      <w:r>
+        <w:rPr>
+          <w:sz w:val="24"/>
+        </w:rPr>
+        <w:t xml:space="preserve">prompting the user </w:t>
+      </w:r>
+      <w:r>
+        <w:rPr>
+          <w:sz w:val="24"/>
+        </w:rPr>
+        <w:t>when the install completes.</w:t>
       </w:r>
     </w:p>
     <w:p>
@@ -2052,7 +2165,33 @@
         <w:rPr>
           <w:sz w:val="24"/>
         </w:rPr>
-        <w:t xml:space="preserve"> file that is executed.  This was done so that the running </w:t>
+        <w:t xml:space="preserve"> file that is executed</w:t>
+      </w:r>
+      <w:r>
+        <w:rPr>
+          <w:sz w:val="24"/>
+        </w:rPr>
+        <w:t xml:space="preserve"> as the </w:t>
+      </w:r>
+      <w:proofErr w:type="spellStart"/>
+      <w:r>
+        <w:rPr>
+          <w:sz w:val="24"/>
+        </w:rPr>
+        <w:t>Shopswell</w:t>
+      </w:r>
+      <w:proofErr w:type="spellEnd"/>
+      <w:r>
+        <w:rPr>
+          <w:sz w:val="24"/>
+        </w:rPr>
+        <w:t xml:space="preserve"> app</w:t>
+      </w:r>
+      <w:r>
+        <w:rPr>
+          <w:sz w:val="24"/>
+        </w:rPr>
+        <w:t xml:space="preserve">.  This was done so that the running </w:t>
       </w:r>
       <w:proofErr w:type="spellStart"/>
       <w:r>
@@ -2552,7 +2691,7 @@
         <w:noProof/>
         <w:sz w:val="24"/>
       </w:rPr>
-      <w:t>2</w:t>
+      <w:t>3</w:t>
     </w:r>
     <w:r>
       <w:rPr>

</xml_diff>